<commit_message>
Nhân viên đăng ký nghỉ phép
</commit_message>
<xml_diff>
--- a/QuanLyNhanSu_Nhom21.docx
+++ b/QuanLyNhanSu_Nhom21.docx
@@ -3891,7 +3891,7 @@
           <w:sz w:val="26"/>
           <w:szCs w:val="26"/>
         </w:rPr>
-        <w:t xml:space="preserve"> có trường nhập liệu: Nhập ngày bắt đầu, ngày kết thúc, lý do nghỉ, chọn ngày nghỉ phép (nghỉ có trả lương hoặc nghỉ không trả lương</w:t>
+        <w:t xml:space="preserve"> có trường nhập liệu: </w:t>
       </w:r>
       <w:r>
         <w:rPr>
@@ -3899,7 +3899,7 @@
           <w:sz w:val="26"/>
           <w:szCs w:val="26"/>
         </w:rPr>
-        <w:t>)</w:t>
+        <w:t>Tháng, ngày nghỉ phép, lý do</w:t>
       </w:r>
       <w:r>
         <w:rPr>
@@ -3907,7 +3907,23 @@
           <w:sz w:val="26"/>
           <w:szCs w:val="26"/>
         </w:rPr>
-        <w:t xml:space="preserve">, và nút “Đăng ký”. Thông báo sẽ hiện lên nếu đăng ký thành công. </w:t>
+        <w:t xml:space="preserve"> và nút “Đăng ký</w:t>
+      </w:r>
+      <w:r>
+        <w:rPr>
+          <w:rFonts w:ascii="Times New Roman" w:hAnsi="Times New Roman" w:cs="Times New Roman"/>
+          <w:sz w:val="26"/>
+          <w:szCs w:val="26"/>
+        </w:rPr>
+        <w:t xml:space="preserve"> nghỉ</w:t>
+      </w:r>
+      <w:r>
+        <w:rPr>
+          <w:rFonts w:ascii="Times New Roman" w:hAnsi="Times New Roman" w:cs="Times New Roman"/>
+          <w:sz w:val="26"/>
+          <w:szCs w:val="26"/>
+        </w:rPr>
+        <w:t xml:space="preserve">”. Thông báo sẽ hiện lên nếu đăng ký thành công. </w:t>
       </w:r>
     </w:p>
     <w:p>
@@ -4116,16 +4132,7 @@
           <w:sz w:val="26"/>
           <w:szCs w:val="26"/>
         </w:rPr>
-        <w:t xml:space="preserve"> gồm: phần "Thông tin chức vụ" ở đầu giao diện, nơi nhập thông tin. Bên dưới là các nút chức năng như "Thêm", "Xóa", "Sửa" các thông tin liên quan đến chức vụ, "Làm mới" để làm mới giao diện và xóa hết các thông tin đang hiển thị, và "Thoát". Ở phần cuối giao diện, danh sách chức vụ hiện có trong hệ thống được </w:t>
-      </w:r>
-      <w:r>
-        <w:rPr>
-          <w:rFonts w:ascii="Times New Roman" w:hAnsi="Times New Roman" w:cs="Times New Roman"/>
-          <w:sz w:val="26"/>
-          <w:szCs w:val="26"/>
-        </w:rPr>
-        <w:lastRenderedPageBreak/>
-        <w:t xml:space="preserve">hiển thị dưới dạng bảng. Người dùng có thể chọn một dòng trong danh sách và sử dụng các nút chức năng để thêm, xóa, sửa hoặc làm mới thông tin chức vụ. </w:t>
+        <w:t xml:space="preserve"> gồm: phần "Thông tin chức vụ" ở đầu giao diện, nơi nhập thông tin. Bên dưới là các nút chức năng như "Thêm", "Xóa", "Sửa" các thông tin liên quan đến chức vụ, "Làm mới" để làm mới giao diện và xóa hết các thông tin đang hiển thị, và "Thoát". Ở phần cuối giao diện, danh sách chức vụ hiện có trong hệ thống được hiển thị dưới dạng bảng. Người dùng có thể chọn một dòng trong danh sách và sử dụng các nút chức năng để thêm, xóa, sửa hoặc làm mới thông tin chức vụ. </w:t>
       </w:r>
     </w:p>
     <w:p>
@@ -4148,6 +4155,7 @@
           <w:sz w:val="26"/>
           <w:szCs w:val="26"/>
         </w:rPr>
+        <w:lastRenderedPageBreak/>
         <w:t>Cửa sổ Quản lý Khen thưởng/ Kỷ luật</w:t>
       </w:r>
       <w:r>

</xml_diff>

<commit_message>
modify ctChamCong composite key
</commit_message>
<xml_diff>
--- a/QuanLyNhanSu_Nhom21.docx
+++ b/QuanLyNhanSu_Nhom21.docx
@@ -3617,25 +3617,7 @@
           <w:sz w:val="26"/>
           <w:szCs w:val="26"/>
         </w:rPr>
-        <w:t xml:space="preserve">Lương của nhân viên được tính theo từng tháng. Mỗi tháng gồm mã tháng, mô tả, số ngày công chuẩn. Thông tin lương của một nhân viên trong một tháng có mã nhân viên, mã tháng, số tiền thực lãnh. Nhân viên ngoài lương cơ bản còn có thưởng, phạt. Mỗi thưởng phạt phân biệt bằng mã thưởng phạt, có thông tin về số tiền, lý do. Một nhân viên có thể có nhiều thưởng phạt, mỗi chi tiết thưởng, phạt có thông tin về ngày thưởng phạt. Một nhân viên còn có thể có nhiều phụ cấp. Phụ cấp gồm mã phụ cấp, loại phụ cấp (vé máy bay, </w:t>
-      </w:r>
-      <w:proofErr w:type="gramStart"/>
-      <w:r>
-        <w:rPr>
-          <w:rFonts w:ascii="Times New Roman" w:hAnsi="Times New Roman" w:cs="Times New Roman"/>
-          <w:sz w:val="26"/>
-          <w:szCs w:val="26"/>
-        </w:rPr>
-        <w:t>xăng,...</w:t>
-      </w:r>
-      <w:proofErr w:type="gramEnd"/>
-      <w:r>
-        <w:rPr>
-          <w:rFonts w:ascii="Times New Roman" w:hAnsi="Times New Roman" w:cs="Times New Roman"/>
-          <w:sz w:val="26"/>
-          <w:szCs w:val="26"/>
-        </w:rPr>
-        <w:t>). Một nhân viên có một hay nhiều bảo hiểm. Bảo hiểm phân biệt bằng mã bảo hiểm, ngoài ra có tên bảo hiểm. Bảo hiểm cho mỗi nhân viên xác định bằng mã bảo hiểm, mã nhân viên, ngày cấp bảo hiểm và ngày hết hạn. </w:t>
+        <w:t>Lương của nhân viên được tính theo từng tháng. Mỗi tháng gồm mã tháng, mô tả, số ngày công chuẩn. Thông tin lương của một nhân viên trong một tháng có mã nhân viên, mã tháng, số tiền thực lãnh. Nhân viên ngoài lương cơ bản còn có thưởng, phạt. Mỗi thưởng phạt phân biệt bằng mã thưởng phạt, có thông tin về số tiền, lý do. Một nhân viên có thể có nhiều thưởng phạt, mỗi chi tiết thưởng, phạt có thông tin về ngày thưởng phạt. Một nhân viên còn có thể có nhiều phụ cấp. Phụ cấp gồm mã phụ cấp, loại phụ cấp (vé máy bay, xăng,...). Một nhân viên có một hay nhiều bảo hiểm. Bảo hiểm phân biệt bằng mã bảo hiểm, ngoài ra có tên bảo hiểm. Bảo hiểm cho mỗi nhân viên xác định bằng mã bảo hiểm, mã nhân viên, ngày cấp bảo hiểm và ngày hết hạn. </w:t>
       </w:r>
     </w:p>
     <w:p>
@@ -4073,25 +4055,7 @@
           <w:sz w:val="26"/>
           <w:szCs w:val="26"/>
         </w:rPr>
-        <w:t>có mục "Thông tin phòng ban" là phần nhập liệu nằm trên cùng, bao gồm thông tin về phòng ban. Dưới phần nhập liệu là bảng liệt kê danh sách các phòng ban hiện có. Phần chức năng bao gồm các nút như: "Thêm</w:t>
-      </w:r>
-      <w:proofErr w:type="gramStart"/>
-      <w:r>
-        <w:rPr>
-          <w:rFonts w:ascii="Times New Roman" w:hAnsi="Times New Roman" w:cs="Times New Roman"/>
-          <w:sz w:val="26"/>
-          <w:szCs w:val="26"/>
-        </w:rPr>
-        <w:t>" ,</w:t>
-      </w:r>
-      <w:proofErr w:type="gramEnd"/>
-      <w:r>
-        <w:rPr>
-          <w:rFonts w:ascii="Times New Roman" w:hAnsi="Times New Roman" w:cs="Times New Roman"/>
-          <w:sz w:val="26"/>
-          <w:szCs w:val="26"/>
-        </w:rPr>
-        <w:t xml:space="preserve"> "Sửa", "Xóa", "Xem thông tin chi tiết", "Làm mới", và "Thoát". Ngoài ra, có nút "Thông báo" để điều chỉnh thông báo theo phòng ban. Khi bấm nút "Thông báo", một cửa sổ sẽ xuất hiện hiển thị các thông báo đến phòng ban và các nút như "Thêm", "Xóa", và "Sửa" thông báo. Khi bấm nút "Thêm thông báo", một form sẽ xuất hiện để nhập “Tiêu đề”, “Nội dung”, “Phòng ban nhận”, “Ngày gửi”. Để sửa, chọn thông báo đã gửi, chỉnh sửa và lưu. Nút "Xóa thông báo" loại bỏ thông báo không cần thiết.</w:t>
+        <w:t>có mục "Thông tin phòng ban" là phần nhập liệu nằm trên cùng, bao gồm thông tin về phòng ban. Dưới phần nhập liệu là bảng liệt kê danh sách các phòng ban hiện có. Phần chức năng bao gồm các nút như: "Thêm" , "Sửa", "Xóa", "Xem thông tin chi tiết", "Làm mới", và "Thoát". Ngoài ra, có nút "Thông báo" để điều chỉnh thông báo theo phòng ban. Khi bấm nút "Thông báo", một cửa sổ sẽ xuất hiện hiển thị các thông báo đến phòng ban và các nút như "Thêm", "Xóa", và "Sửa" thông báo. Khi bấm nút "Thêm thông báo", một form sẽ xuất hiện để nhập “Tiêu đề”, “Nội dung”, “Phòng ban nhận”, “Ngày gửi”. Để sửa, chọn thông báo đã gửi, chỉnh sửa và lưu. Nút "Xóa thông báo" loại bỏ thông báo không cần thiết.</w:t>
       </w:r>
       <w:r>
         <w:rPr>
@@ -4238,7 +4202,6 @@
           <w:rFonts w:ascii="Times New Roman" w:hAnsi="Times New Roman" w:cs="Times New Roman"/>
           <w:sz w:val="26"/>
           <w:szCs w:val="26"/>
-          <w:lang w:val="vi-VN"/>
         </w:rPr>
       </w:pPr>
       <w:r>
@@ -4249,22 +4212,289 @@
           <w:sz w:val="26"/>
           <w:szCs w:val="26"/>
         </w:rPr>
-        <w:t xml:space="preserve">Cửa sổ Quản lý Công </w:t>
+        <w:t xml:space="preserve">Cửa sổ Quản lý </w:t>
       </w:r>
       <w:r>
         <w:rPr>
           <w:rFonts w:ascii="Times New Roman" w:hAnsi="Times New Roman" w:cs="Times New Roman"/>
-          <w:sz w:val="26"/>
-          <w:szCs w:val="26"/>
-        </w:rPr>
-        <w:t>có phần hai phần: Phần Quản lý Tháng có khung mã tháng, khung mô tả, khung số ngày công chuẩn; có danh sách các tháng đã tạo, có nút thêm, sửa; sau khi nhấn thêm/ sửa, hệ thống thực hiện và hiển thị thông báo thành công hoặc thất bại. Phần Quản lý Công có khung chọn kỳ, khung chọn nhân viên, khung hiện số ngày công trong kỳ; có nút tìm; có bảng hiện danh sách công; khi nhấn tìm nếu thành công thì hệ thống cập nhật khung số ngày công và danh sách công, ngược lại hiện thông báo thất bại.</w:t>
+          <w:b/>
+          <w:bCs/>
+          <w:sz w:val="26"/>
+          <w:szCs w:val="26"/>
+        </w:rPr>
+        <w:t xml:space="preserve">Tháng - </w:t>
+      </w:r>
+      <w:r>
+        <w:rPr>
+          <w:rFonts w:ascii="Times New Roman" w:hAnsi="Times New Roman" w:cs="Times New Roman"/>
+          <w:b/>
+          <w:bCs/>
+          <w:sz w:val="26"/>
+          <w:szCs w:val="26"/>
+        </w:rPr>
+        <w:t xml:space="preserve">Công </w:t>
+      </w:r>
+      <w:r>
+        <w:rPr>
+          <w:rFonts w:ascii="Times New Roman" w:hAnsi="Times New Roman" w:cs="Times New Roman"/>
+          <w:sz w:val="26"/>
+          <w:szCs w:val="26"/>
+        </w:rPr>
+        <w:t xml:space="preserve">có phần hai phần: Phần Quản lý Tháng có khung mã tháng, khung mô tả, khung số ngày công chuẩn; có danh sách các tháng đã tạo, có nút thêm, sửa; sau khi nhấn thêm/ sửa, hệ thống thực hiện và hiển thị thông báo thành công hoặc thất bại. </w:t>
+      </w:r>
+      <w:r>
+        <w:rPr>
+          <w:rFonts w:ascii="Times New Roman" w:hAnsi="Times New Roman" w:cs="Times New Roman"/>
+          <w:sz w:val="26"/>
+          <w:szCs w:val="26"/>
+        </w:rPr>
+        <w:t xml:space="preserve">Tương tự cho </w:t>
+      </w:r>
+      <w:r>
+        <w:rPr>
+          <w:rFonts w:ascii="Times New Roman" w:hAnsi="Times New Roman" w:cs="Times New Roman"/>
+          <w:sz w:val="26"/>
+          <w:szCs w:val="26"/>
+        </w:rPr>
+        <w:t>Phần Quản lý Công.</w:t>
       </w:r>
     </w:p>
     <w:p>
       <w:pPr>
+        <w:spacing w:after="0" w:line="276" w:lineRule="auto"/>
+        <w:ind w:firstLine="288"/>
+        <w:jc w:val="both"/>
+        <w:rPr>
+          <w:rFonts w:ascii="Times New Roman" w:hAnsi="Times New Roman" w:cs="Times New Roman"/>
+          <w:sz w:val="26"/>
+          <w:szCs w:val="26"/>
+          <w:lang w:val="vi-VN"/>
+        </w:rPr>
+      </w:pPr>
+      <w:r>
+        <w:rPr>
+          <w:rFonts w:ascii="Times New Roman" w:hAnsi="Times New Roman" w:cs="Times New Roman"/>
+          <w:b/>
+          <w:bCs/>
+          <w:sz w:val="26"/>
+          <w:szCs w:val="26"/>
+        </w:rPr>
+        <w:t xml:space="preserve">Cửa sổ </w:t>
+      </w:r>
+      <w:r>
+        <w:rPr>
+          <w:rFonts w:ascii="Times New Roman" w:hAnsi="Times New Roman" w:cs="Times New Roman"/>
+          <w:b/>
+          <w:bCs/>
+          <w:sz w:val="26"/>
+          <w:szCs w:val="26"/>
+        </w:rPr>
+        <w:t>Quản lý Chấm công</w:t>
+      </w:r>
+      <w:r>
+        <w:rPr>
+          <w:rFonts w:ascii="Times New Roman" w:hAnsi="Times New Roman" w:cs="Times New Roman"/>
+          <w:b/>
+          <w:bCs/>
+          <w:sz w:val="26"/>
+          <w:szCs w:val="26"/>
+        </w:rPr>
+        <w:t xml:space="preserve"> </w:t>
+      </w:r>
+      <w:r>
+        <w:rPr>
+          <w:rFonts w:ascii="Times New Roman" w:hAnsi="Times New Roman" w:cs="Times New Roman"/>
+          <w:sz w:val="26"/>
+          <w:szCs w:val="26"/>
+        </w:rPr>
+        <w:t xml:space="preserve">có </w:t>
+      </w:r>
+      <w:r>
+        <w:rPr>
+          <w:rFonts w:ascii="Times New Roman" w:hAnsi="Times New Roman" w:cs="Times New Roman"/>
+          <w:sz w:val="26"/>
+          <w:szCs w:val="26"/>
+        </w:rPr>
+        <w:t>các trường</w:t>
+      </w:r>
+      <w:r>
+        <w:rPr>
+          <w:rFonts w:ascii="Times New Roman" w:hAnsi="Times New Roman" w:cs="Times New Roman"/>
+          <w:sz w:val="26"/>
+          <w:szCs w:val="26"/>
+        </w:rPr>
+        <w:t xml:space="preserve"> chọn </w:t>
+      </w:r>
+      <w:r>
+        <w:rPr>
+          <w:rFonts w:ascii="Times New Roman" w:hAnsi="Times New Roman" w:cs="Times New Roman"/>
+          <w:sz w:val="26"/>
+          <w:szCs w:val="26"/>
+        </w:rPr>
+        <w:t>tháng</w:t>
+      </w:r>
+      <w:r>
+        <w:rPr>
+          <w:rFonts w:ascii="Times New Roman" w:hAnsi="Times New Roman" w:cs="Times New Roman"/>
+          <w:sz w:val="26"/>
+          <w:szCs w:val="26"/>
+        </w:rPr>
+        <w:t xml:space="preserve">, chọn </w:t>
+      </w:r>
+      <w:r>
+        <w:rPr>
+          <w:rFonts w:ascii="Times New Roman" w:hAnsi="Times New Roman" w:cs="Times New Roman"/>
+          <w:sz w:val="26"/>
+          <w:szCs w:val="26"/>
+        </w:rPr>
+        <w:t xml:space="preserve">mã </w:t>
+      </w:r>
+      <w:r>
+        <w:rPr>
+          <w:rFonts w:ascii="Times New Roman" w:hAnsi="Times New Roman" w:cs="Times New Roman"/>
+          <w:sz w:val="26"/>
+          <w:szCs w:val="26"/>
+        </w:rPr>
+        <w:t xml:space="preserve">nhân viên, </w:t>
+      </w:r>
+      <w:r>
+        <w:rPr>
+          <w:rFonts w:ascii="Times New Roman" w:hAnsi="Times New Roman" w:cs="Times New Roman"/>
+          <w:sz w:val="26"/>
+          <w:szCs w:val="26"/>
+        </w:rPr>
+        <w:t>trường</w:t>
+      </w:r>
+      <w:r>
+        <w:rPr>
+          <w:rFonts w:ascii="Times New Roman" w:hAnsi="Times New Roman" w:cs="Times New Roman"/>
+          <w:sz w:val="26"/>
+          <w:szCs w:val="26"/>
+        </w:rPr>
+        <w:t xml:space="preserve"> hi</w:t>
+      </w:r>
+      <w:r>
+        <w:rPr>
+          <w:rFonts w:ascii="Times New Roman" w:hAnsi="Times New Roman" w:cs="Times New Roman"/>
+          <w:sz w:val="26"/>
+          <w:szCs w:val="26"/>
+        </w:rPr>
+        <w:t xml:space="preserve">ển thị </w:t>
+      </w:r>
+      <w:r>
+        <w:rPr>
+          <w:rFonts w:ascii="Times New Roman" w:hAnsi="Times New Roman" w:cs="Times New Roman"/>
+          <w:sz w:val="26"/>
+          <w:szCs w:val="26"/>
+        </w:rPr>
+        <w:t>số ngày công</w:t>
+      </w:r>
+      <w:r>
+        <w:rPr>
+          <w:rFonts w:ascii="Times New Roman" w:hAnsi="Times New Roman" w:cs="Times New Roman"/>
+          <w:sz w:val="26"/>
+          <w:szCs w:val="26"/>
+        </w:rPr>
+        <w:t xml:space="preserve"> chuẩn</w:t>
+      </w:r>
+      <w:r>
+        <w:rPr>
+          <w:rFonts w:ascii="Times New Roman" w:hAnsi="Times New Roman" w:cs="Times New Roman"/>
+          <w:sz w:val="26"/>
+          <w:szCs w:val="26"/>
+        </w:rPr>
+        <w:t xml:space="preserve"> trong kỳ</w:t>
+      </w:r>
+      <w:r>
+        <w:rPr>
+          <w:rFonts w:ascii="Times New Roman" w:hAnsi="Times New Roman" w:cs="Times New Roman"/>
+          <w:sz w:val="26"/>
+          <w:szCs w:val="26"/>
+        </w:rPr>
+        <w:t>. C</w:t>
+      </w:r>
+      <w:r>
+        <w:rPr>
+          <w:rFonts w:ascii="Times New Roman" w:hAnsi="Times New Roman" w:cs="Times New Roman"/>
+          <w:sz w:val="26"/>
+          <w:szCs w:val="26"/>
+        </w:rPr>
+        <w:t>ó bảng hiện danh sách công</w:t>
+      </w:r>
+      <w:r>
+        <w:rPr>
+          <w:rFonts w:ascii="Times New Roman" w:hAnsi="Times New Roman" w:cs="Times New Roman"/>
+          <w:sz w:val="26"/>
+          <w:szCs w:val="26"/>
+        </w:rPr>
+        <w:t>. C</w:t>
+      </w:r>
+      <w:r>
+        <w:rPr>
+          <w:rFonts w:ascii="Times New Roman" w:hAnsi="Times New Roman" w:cs="Times New Roman"/>
+          <w:sz w:val="26"/>
+          <w:szCs w:val="26"/>
+        </w:rPr>
+        <w:t xml:space="preserve">ó nút tìm; khi nhấn tìm nếu thành công thì hệ thống cập nhật </w:t>
+      </w:r>
+      <w:r>
+        <w:rPr>
+          <w:rFonts w:ascii="Times New Roman" w:hAnsi="Times New Roman" w:cs="Times New Roman"/>
+          <w:sz w:val="26"/>
+          <w:szCs w:val="26"/>
+        </w:rPr>
+        <w:t>danh sách theo mã nhân viên và tháng đã chọn</w:t>
+      </w:r>
+      <w:r>
+        <w:rPr>
+          <w:rFonts w:ascii="Times New Roman" w:hAnsi="Times New Roman" w:cs="Times New Roman"/>
+          <w:sz w:val="26"/>
+          <w:szCs w:val="26"/>
+        </w:rPr>
+        <w:t>.</w:t>
+      </w:r>
+      <w:r>
+        <w:rPr>
+          <w:rFonts w:ascii="Times New Roman" w:hAnsi="Times New Roman" w:cs="Times New Roman"/>
+          <w:sz w:val="26"/>
+          <w:szCs w:val="26"/>
+        </w:rPr>
+        <w:t xml:space="preserve"> Có nút sửa, thêm; </w:t>
+      </w:r>
+      <w:r>
+        <w:rPr>
+          <w:rFonts w:ascii="Times New Roman" w:hAnsi="Times New Roman" w:cs="Times New Roman"/>
+          <w:sz w:val="26"/>
+          <w:szCs w:val="26"/>
+        </w:rPr>
+        <w:t>nếu hệ thống thực hiện thành công thì hiện thông báo “Thành công”, ngược lại hiện thông báo “Thất bại”</w:t>
+      </w:r>
+      <w:r>
+        <w:rPr>
+          <w:rFonts w:ascii="Times New Roman" w:hAnsi="Times New Roman" w:cs="Times New Roman"/>
+          <w:sz w:val="26"/>
+          <w:szCs w:val="26"/>
+        </w:rPr>
+        <w:t>.</w:t>
+      </w:r>
+    </w:p>
+    <w:p>
+      <w:pPr>
+        <w:spacing w:after="0" w:line="276" w:lineRule="auto"/>
+        <w:ind w:firstLine="288"/>
+        <w:jc w:val="both"/>
+        <w:rPr>
+          <w:rFonts w:ascii="Times New Roman" w:hAnsi="Times New Roman" w:cs="Times New Roman"/>
+          <w:sz w:val="26"/>
+          <w:szCs w:val="26"/>
+          <w:lang w:val="vi-VN"/>
+        </w:rPr>
+      </w:pPr>
+    </w:p>
+    <w:p>
+      <w:pPr>
         <w:pStyle w:val="NormalWeb"/>
         <w:spacing w:before="0" w:beforeAutospacing="0" w:after="0" w:afterAutospacing="0" w:line="276" w:lineRule="auto"/>
-        <w:ind w:left="720" w:firstLine="720"/>
         <w:jc w:val="both"/>
         <w:rPr>
           <w:color w:val="000000"/>
@@ -4941,7 +5171,6 @@
           <w:szCs w:val="26"/>
         </w:rPr>
       </w:pPr>
-      <w:proofErr w:type="gramStart"/>
       <w:r>
         <w:rPr>
           <w:rFonts w:ascii="Times New Roman" w:hAnsi="Times New Roman" w:cs="Times New Roman"/>
@@ -4950,7 +5179,6 @@
         </w:rPr>
         <w:t>Thang(</w:t>
       </w:r>
-      <w:proofErr w:type="gramEnd"/>
       <w:r>
         <w:rPr>
           <w:rFonts w:ascii="Times New Roman" w:hAnsi="Times New Roman" w:cs="Times New Roman"/>
@@ -5122,7 +5350,24 @@
           <w:szCs w:val="26"/>
           <w:u w:val="single"/>
         </w:rPr>
-        <w:t>MaNV, MaCC, MaThang, NgayChamCong</w:t>
+        <w:t>MaNV</w:t>
+      </w:r>
+      <w:r>
+        <w:rPr>
+          <w:rFonts w:ascii="Times New Roman" w:hAnsi="Times New Roman" w:cs="Times New Roman"/>
+          <w:sz w:val="26"/>
+          <w:szCs w:val="26"/>
+        </w:rPr>
+        <w:t>, MaCC,</w:t>
+      </w:r>
+      <w:r>
+        <w:rPr>
+          <w:rFonts w:ascii="Times New Roman" w:hAnsi="Times New Roman" w:cs="Times New Roman"/>
+          <w:sz w:val="26"/>
+          <w:szCs w:val="26"/>
+          <w:u w:val="single"/>
+        </w:rPr>
+        <w:t xml:space="preserve"> MaThang, NgayChamCong</w:t>
       </w:r>
       <w:r>
         <w:rPr>
@@ -5230,7 +5475,6 @@
           <w:szCs w:val="26"/>
         </w:rPr>
       </w:pPr>
-      <w:proofErr w:type="gramStart"/>
       <w:r>
         <w:rPr>
           <w:rFonts w:ascii="Times New Roman" w:hAnsi="Times New Roman" w:cs="Times New Roman"/>
@@ -5239,7 +5483,6 @@
         </w:rPr>
         <w:t>NghiPhep(</w:t>
       </w:r>
-      <w:proofErr w:type="gramEnd"/>
       <w:r>
         <w:rPr>
           <w:rFonts w:ascii="Times New Roman" w:hAnsi="Times New Roman" w:cs="Times New Roman"/>
@@ -5273,7 +5516,6 @@
           <w:szCs w:val="26"/>
         </w:rPr>
       </w:pPr>
-      <w:proofErr w:type="gramStart"/>
       <w:r>
         <w:rPr>
           <w:rFonts w:ascii="Times New Roman" w:hAnsi="Times New Roman" w:cs="Times New Roman"/>
@@ -5282,7 +5524,6 @@
         </w:rPr>
         <w:t>LoaiTaiKhoan(</w:t>
       </w:r>
-      <w:proofErr w:type="gramEnd"/>
       <w:r>
         <w:rPr>
           <w:rFonts w:ascii="Times New Roman" w:hAnsi="Times New Roman" w:cs="Times New Roman"/>
@@ -5357,7 +5598,6 @@
           <w:szCs w:val="26"/>
         </w:rPr>
       </w:pPr>
-      <w:proofErr w:type="gramStart"/>
       <w:r>
         <w:rPr>
           <w:rFonts w:ascii="Times New Roman" w:hAnsi="Times New Roman" w:cs="Times New Roman"/>
@@ -5366,7 +5606,6 @@
         </w:rPr>
         <w:t>PhuCap(</w:t>
       </w:r>
-      <w:proofErr w:type="gramEnd"/>
       <w:r>
         <w:rPr>
           <w:rFonts w:ascii="Times New Roman" w:hAnsi="Times New Roman" w:cs="Times New Roman"/>
@@ -5399,7 +5638,6 @@
           <w:szCs w:val="26"/>
         </w:rPr>
       </w:pPr>
-      <w:proofErr w:type="gramStart"/>
       <w:r>
         <w:rPr>
           <w:rFonts w:ascii="Times New Roman" w:hAnsi="Times New Roman" w:cs="Times New Roman"/>
@@ -5408,7 +5646,6 @@
         </w:rPr>
         <w:t>ctPhuCap(</w:t>
       </w:r>
-      <w:proofErr w:type="gramEnd"/>
       <w:r>
         <w:rPr>
           <w:rFonts w:ascii="Times New Roman" w:hAnsi="Times New Roman" w:cs="Times New Roman"/>
@@ -7553,8 +7790,17 @@
                 <w:rFonts w:ascii="Times New Roman" w:hAnsi="Times New Roman" w:cs="Times New Roman"/>
                 <w:sz w:val="26"/>
                 <w:szCs w:val="26"/>
-              </w:rPr>
-              <w:t>Khóa chính MaCC,</w:t>
+                <w:lang w:val="en-US"/>
+              </w:rPr>
+              <w:t xml:space="preserve">NOT NULL </w:t>
+            </w:r>
+            <w:r>
+              <w:rPr>
+                <w:rFonts w:ascii="Times New Roman" w:hAnsi="Times New Roman" w:cs="Times New Roman"/>
+                <w:sz w:val="26"/>
+                <w:szCs w:val="26"/>
+              </w:rPr>
+              <w:t>MaCC,</w:t>
             </w:r>
           </w:p>
           <w:p>
@@ -9003,7 +9249,6 @@
         <w:tab/>
         <w:t xml:space="preserve">MaPB </w:t>
       </w:r>
-      <w:proofErr w:type="gramStart"/>
       <w:r>
         <w:rPr>
           <w:rFonts w:ascii="Consolas" w:eastAsia="Times New Roman" w:hAnsi="Consolas" w:cs="Times New Roman"/>
@@ -9026,7 +9271,6 @@
         </w:rPr>
         <w:t>(</w:t>
       </w:r>
-      <w:proofErr w:type="gramEnd"/>
       <w:r>
         <w:rPr>
           <w:rFonts w:ascii="Consolas" w:eastAsia="Times New Roman" w:hAnsi="Consolas" w:cs="Times New Roman"/>
@@ -9124,7 +9368,6 @@
         <w:tab/>
         <w:t xml:space="preserve">TenPB </w:t>
       </w:r>
-      <w:proofErr w:type="gramStart"/>
       <w:r>
         <w:rPr>
           <w:rFonts w:ascii="Consolas" w:eastAsia="Times New Roman" w:hAnsi="Consolas" w:cs="Times New Roman"/>
@@ -9147,7 +9390,6 @@
         </w:rPr>
         <w:t>(</w:t>
       </w:r>
-      <w:proofErr w:type="gramEnd"/>
       <w:r>
         <w:rPr>
           <w:rFonts w:ascii="Consolas" w:eastAsia="Times New Roman" w:hAnsi="Consolas" w:cs="Times New Roman"/>
@@ -9245,7 +9487,6 @@
         <w:tab/>
         <w:t xml:space="preserve">SDT </w:t>
       </w:r>
-      <w:proofErr w:type="gramStart"/>
       <w:r>
         <w:rPr>
           <w:rFonts w:ascii="Consolas" w:eastAsia="Times New Roman" w:hAnsi="Consolas" w:cs="Times New Roman"/>
@@ -9268,7 +9509,6 @@
         </w:rPr>
         <w:t>(</w:t>
       </w:r>
-      <w:proofErr w:type="gramEnd"/>
       <w:r>
         <w:rPr>
           <w:rFonts w:ascii="Consolas" w:eastAsia="Times New Roman" w:hAnsi="Consolas" w:cs="Times New Roman"/>
@@ -9367,7 +9607,6 @@
         <w:tab/>
         <w:t xml:space="preserve">MaTrP </w:t>
       </w:r>
-      <w:proofErr w:type="gramStart"/>
       <w:r>
         <w:rPr>
           <w:rFonts w:ascii="Consolas" w:eastAsia="Times New Roman" w:hAnsi="Consolas" w:cs="Times New Roman"/>
@@ -9390,7 +9629,6 @@
         </w:rPr>
         <w:t>(</w:t>
       </w:r>
-      <w:proofErr w:type="gramEnd"/>
       <w:r>
         <w:rPr>
           <w:rFonts w:ascii="Consolas" w:eastAsia="Times New Roman" w:hAnsi="Consolas" w:cs="Times New Roman"/>
@@ -9487,7 +9725,6 @@
         </w:rPr>
         <w:t>(</w:t>
       </w:r>
-      <w:proofErr w:type="gramStart"/>
       <w:r>
         <w:rPr>
           <w:rFonts w:ascii="Consolas" w:eastAsia="Times New Roman" w:hAnsi="Consolas" w:cs="Times New Roman"/>
@@ -9510,7 +9747,6 @@
         </w:rPr>
         <w:t>(</w:t>
       </w:r>
-      <w:proofErr w:type="gramEnd"/>
       <w:r>
         <w:rPr>
           <w:rFonts w:ascii="Consolas" w:eastAsia="Times New Roman" w:hAnsi="Consolas" w:cs="Times New Roman"/>
@@ -9753,7 +9989,6 @@
         <w:tab/>
         <w:t xml:space="preserve">MaCV </w:t>
       </w:r>
-      <w:proofErr w:type="gramStart"/>
       <w:r>
         <w:rPr>
           <w:rFonts w:ascii="Consolas" w:eastAsia="Times New Roman" w:hAnsi="Consolas" w:cs="Times New Roman"/>
@@ -9776,7 +10011,6 @@
         </w:rPr>
         <w:t>(</w:t>
       </w:r>
-      <w:proofErr w:type="gramEnd"/>
       <w:r>
         <w:rPr>
           <w:rFonts w:ascii="Consolas" w:eastAsia="Times New Roman" w:hAnsi="Consolas" w:cs="Times New Roman"/>
@@ -9885,7 +10119,6 @@
         <w:tab/>
         <w:t xml:space="preserve">TenCV </w:t>
       </w:r>
-      <w:proofErr w:type="gramStart"/>
       <w:r>
         <w:rPr>
           <w:rFonts w:ascii="Consolas" w:eastAsia="Times New Roman" w:hAnsi="Consolas" w:cs="Times New Roman"/>
@@ -9908,7 +10141,6 @@
         </w:rPr>
         <w:t>(</w:t>
       </w:r>
-      <w:proofErr w:type="gramEnd"/>
       <w:r>
         <w:rPr>
           <w:rFonts w:ascii="Consolas" w:eastAsia="Times New Roman" w:hAnsi="Consolas" w:cs="Times New Roman"/>
@@ -10169,7 +10401,6 @@
         <w:tab/>
         <w:t xml:space="preserve">MaHD </w:t>
       </w:r>
-      <w:proofErr w:type="gramStart"/>
       <w:r>
         <w:rPr>
           <w:rFonts w:ascii="Consolas" w:eastAsia="Times New Roman" w:hAnsi="Consolas" w:cs="Times New Roman"/>
@@ -10192,7 +10423,6 @@
         </w:rPr>
         <w:t>(</w:t>
       </w:r>
-      <w:proofErr w:type="gramEnd"/>
       <w:r>
         <w:rPr>
           <w:rFonts w:ascii="Consolas" w:eastAsia="Times New Roman" w:hAnsi="Consolas" w:cs="Times New Roman"/>
@@ -10301,7 +10531,6 @@
         <w:tab/>
         <w:t xml:space="preserve">MaNV </w:t>
       </w:r>
-      <w:proofErr w:type="gramStart"/>
       <w:r>
         <w:rPr>
           <w:rFonts w:ascii="Consolas" w:eastAsia="Times New Roman" w:hAnsi="Consolas" w:cs="Times New Roman"/>
@@ -10324,7 +10553,6 @@
         </w:rPr>
         <w:t>(</w:t>
       </w:r>
-      <w:proofErr w:type="gramEnd"/>
       <w:r>
         <w:rPr>
           <w:rFonts w:ascii="Consolas" w:eastAsia="Times New Roman" w:hAnsi="Consolas" w:cs="Times New Roman"/>
@@ -10411,7 +10639,6 @@
         <w:tab/>
         <w:t xml:space="preserve">LuongCoBan </w:t>
       </w:r>
-      <w:proofErr w:type="gramStart"/>
       <w:r>
         <w:rPr>
           <w:rFonts w:ascii="Consolas" w:eastAsia="Times New Roman" w:hAnsi="Consolas" w:cs="Times New Roman"/>
@@ -10434,7 +10661,6 @@
         </w:rPr>
         <w:t>(</w:t>
       </w:r>
-      <w:proofErr w:type="gramEnd"/>
       <w:r>
         <w:rPr>
           <w:rFonts w:ascii="Consolas" w:eastAsia="Times New Roman" w:hAnsi="Consolas" w:cs="Times New Roman"/>
@@ -10876,7 +11102,6 @@
         <w:tab/>
         <w:t xml:space="preserve">MaNV </w:t>
       </w:r>
-      <w:proofErr w:type="gramStart"/>
       <w:r>
         <w:rPr>
           <w:rFonts w:ascii="Consolas" w:eastAsia="Times New Roman" w:hAnsi="Consolas" w:cs="Times New Roman"/>
@@ -10899,7 +11124,6 @@
         </w:rPr>
         <w:t>(</w:t>
       </w:r>
-      <w:proofErr w:type="gramEnd"/>
       <w:r>
         <w:rPr>
           <w:rFonts w:ascii="Consolas" w:eastAsia="Times New Roman" w:hAnsi="Consolas" w:cs="Times New Roman"/>
@@ -11008,7 +11232,6 @@
         <w:tab/>
         <w:t xml:space="preserve">Ho </w:t>
       </w:r>
-      <w:proofErr w:type="gramStart"/>
       <w:r>
         <w:rPr>
           <w:rFonts w:ascii="Consolas" w:eastAsia="Times New Roman" w:hAnsi="Consolas" w:cs="Times New Roman"/>
@@ -11031,7 +11254,6 @@
         </w:rPr>
         <w:t>(</w:t>
       </w:r>
-      <w:proofErr w:type="gramEnd"/>
       <w:r>
         <w:rPr>
           <w:rFonts w:ascii="Consolas" w:eastAsia="Times New Roman" w:hAnsi="Consolas" w:cs="Times New Roman"/>
@@ -11129,7 +11351,6 @@
         <w:tab/>
         <w:t xml:space="preserve">Ten </w:t>
       </w:r>
-      <w:proofErr w:type="gramStart"/>
       <w:r>
         <w:rPr>
           <w:rFonts w:ascii="Consolas" w:eastAsia="Times New Roman" w:hAnsi="Consolas" w:cs="Times New Roman"/>
@@ -11152,7 +11373,6 @@
         </w:rPr>
         <w:t>(</w:t>
       </w:r>
-      <w:proofErr w:type="gramEnd"/>
       <w:r>
         <w:rPr>
           <w:rFonts w:ascii="Consolas" w:eastAsia="Times New Roman" w:hAnsi="Consolas" w:cs="Times New Roman"/>
@@ -11250,7 +11470,6 @@
         <w:tab/>
         <w:t xml:space="preserve">GioiTinh </w:t>
       </w:r>
-      <w:proofErr w:type="gramStart"/>
       <w:r>
         <w:rPr>
           <w:rFonts w:ascii="Consolas" w:eastAsia="Times New Roman" w:hAnsi="Consolas" w:cs="Times New Roman"/>
@@ -11273,7 +11492,6 @@
         </w:rPr>
         <w:t>(</w:t>
       </w:r>
-      <w:proofErr w:type="gramEnd"/>
       <w:r>
         <w:rPr>
           <w:rFonts w:ascii="Consolas" w:eastAsia="Times New Roman" w:hAnsi="Consolas" w:cs="Times New Roman"/>
@@ -11457,7 +11675,6 @@
         <w:tab/>
         <w:t xml:space="preserve">DiaChi </w:t>
       </w:r>
-      <w:proofErr w:type="gramStart"/>
       <w:r>
         <w:rPr>
           <w:rFonts w:ascii="Consolas" w:eastAsia="Times New Roman" w:hAnsi="Consolas" w:cs="Times New Roman"/>
@@ -11480,7 +11697,6 @@
         </w:rPr>
         <w:t>(</w:t>
       </w:r>
-      <w:proofErr w:type="gramEnd"/>
       <w:r>
         <w:rPr>
           <w:rFonts w:ascii="Consolas" w:eastAsia="Times New Roman" w:hAnsi="Consolas" w:cs="Times New Roman"/>
@@ -11534,7 +11750,6 @@
         <w:tab/>
         <w:t xml:space="preserve">SDT </w:t>
       </w:r>
-      <w:proofErr w:type="gramStart"/>
       <w:r>
         <w:rPr>
           <w:rFonts w:ascii="Consolas" w:eastAsia="Times New Roman" w:hAnsi="Consolas" w:cs="Times New Roman"/>
@@ -11557,7 +11772,6 @@
         </w:rPr>
         <w:t>(</w:t>
       </w:r>
-      <w:proofErr w:type="gramEnd"/>
       <w:r>
         <w:rPr>
           <w:rFonts w:ascii="Consolas" w:eastAsia="Times New Roman" w:hAnsi="Consolas" w:cs="Times New Roman"/>
@@ -11611,7 +11825,6 @@
         <w:tab/>
         <w:t xml:space="preserve">Email </w:t>
       </w:r>
-      <w:proofErr w:type="gramStart"/>
       <w:r>
         <w:rPr>
           <w:rFonts w:ascii="Consolas" w:eastAsia="Times New Roman" w:hAnsi="Consolas" w:cs="Times New Roman"/>
@@ -11634,7 +11847,6 @@
         </w:rPr>
         <w:t>(</w:t>
       </w:r>
-      <w:proofErr w:type="gramEnd"/>
       <w:r>
         <w:rPr>
           <w:rFonts w:ascii="Consolas" w:eastAsia="Times New Roman" w:hAnsi="Consolas" w:cs="Times New Roman"/>
@@ -11766,7 +11978,6 @@
         <w:tab/>
         <w:t xml:space="preserve">CCCD </w:t>
       </w:r>
-      <w:proofErr w:type="gramStart"/>
       <w:r>
         <w:rPr>
           <w:rFonts w:ascii="Consolas" w:eastAsia="Times New Roman" w:hAnsi="Consolas" w:cs="Times New Roman"/>
@@ -11789,7 +12000,6 @@
         </w:rPr>
         <w:t>(</w:t>
       </w:r>
-      <w:proofErr w:type="gramEnd"/>
       <w:r>
         <w:rPr>
           <w:rFonts w:ascii="Consolas" w:eastAsia="Times New Roman" w:hAnsi="Consolas" w:cs="Times New Roman"/>
@@ -11920,7 +12130,6 @@
         <w:tab/>
         <w:t xml:space="preserve">MaPB </w:t>
       </w:r>
-      <w:proofErr w:type="gramStart"/>
       <w:r>
         <w:rPr>
           <w:rFonts w:ascii="Consolas" w:eastAsia="Times New Roman" w:hAnsi="Consolas" w:cs="Times New Roman"/>
@@ -11943,7 +12152,6 @@
         </w:rPr>
         <w:t>(</w:t>
       </w:r>
-      <w:proofErr w:type="gramEnd"/>
       <w:r>
         <w:rPr>
           <w:rFonts w:ascii="Consolas" w:eastAsia="Times New Roman" w:hAnsi="Consolas" w:cs="Times New Roman"/>
@@ -12041,7 +12249,6 @@
         <w:tab/>
         <w:t xml:space="preserve">MaCV </w:t>
       </w:r>
-      <w:proofErr w:type="gramStart"/>
       <w:r>
         <w:rPr>
           <w:rFonts w:ascii="Consolas" w:eastAsia="Times New Roman" w:hAnsi="Consolas" w:cs="Times New Roman"/>
@@ -12064,7 +12271,6 @@
         </w:rPr>
         <w:t>(</w:t>
       </w:r>
-      <w:proofErr w:type="gramEnd"/>
       <w:r>
         <w:rPr>
           <w:rFonts w:ascii="Consolas" w:eastAsia="Times New Roman" w:hAnsi="Consolas" w:cs="Times New Roman"/>
@@ -12162,7 +12368,6 @@
         <w:tab/>
         <w:t xml:space="preserve">MaHD </w:t>
       </w:r>
-      <w:proofErr w:type="gramStart"/>
       <w:r>
         <w:rPr>
           <w:rFonts w:ascii="Consolas" w:eastAsia="Times New Roman" w:hAnsi="Consolas" w:cs="Times New Roman"/>
@@ -12185,7 +12390,6 @@
         </w:rPr>
         <w:t>(</w:t>
       </w:r>
-      <w:proofErr w:type="gramEnd"/>
       <w:r>
         <w:rPr>
           <w:rFonts w:ascii="Consolas" w:eastAsia="Times New Roman" w:hAnsi="Consolas" w:cs="Times New Roman"/>
@@ -12326,7 +12530,6 @@
         </w:rPr>
         <w:t>(</w:t>
       </w:r>
-      <w:proofErr w:type="gramStart"/>
       <w:r>
         <w:rPr>
           <w:rFonts w:ascii="Consolas" w:eastAsia="Times New Roman" w:hAnsi="Consolas" w:cs="Times New Roman"/>
@@ -12349,7 +12552,6 @@
         </w:rPr>
         <w:t>(</w:t>
       </w:r>
-      <w:proofErr w:type="gramEnd"/>
       <w:r>
         <w:rPr>
           <w:rFonts w:ascii="Consolas" w:eastAsia="Times New Roman" w:hAnsi="Consolas" w:cs="Times New Roman"/>
@@ -12713,19 +12915,7 @@
           <w:szCs w:val="26"/>
           <w14:ligatures w14:val="none"/>
         </w:rPr>
-        <w:t xml:space="preserve"> </w:t>
-      </w:r>
-      <w:proofErr w:type="gramStart"/>
-      <w:r>
-        <w:rPr>
-          <w:rFonts w:ascii="Consolas" w:eastAsia="Times New Roman" w:hAnsi="Consolas" w:cs="Times New Roman"/>
-          <w:color w:val="000000"/>
-          <w:kern w:val="0"/>
-          <w:sz w:val="26"/>
-          <w:szCs w:val="26"/>
-          <w14:ligatures w14:val="none"/>
-        </w:rPr>
-        <w:t>NhanVien</w:t>
+        <w:t xml:space="preserve"> NhanVien</w:t>
       </w:r>
       <w:r>
         <w:rPr>
@@ -12738,7 +12928,6 @@
         </w:rPr>
         <w:t>(</w:t>
       </w:r>
-      <w:proofErr w:type="gramEnd"/>
       <w:r>
         <w:rPr>
           <w:rFonts w:ascii="Consolas" w:eastAsia="Times New Roman" w:hAnsi="Consolas" w:cs="Times New Roman"/>
@@ -12965,7 +13154,6 @@
         </w:rPr>
         <w:t xml:space="preserve"> </w:t>
       </w:r>
-      <w:proofErr w:type="gramStart"/>
       <w:r>
         <w:rPr>
           <w:rFonts w:ascii="Consolas" w:eastAsia="Times New Roman" w:hAnsi="Consolas" w:cs="Times New Roman"/>
@@ -12988,7 +13176,6 @@
         </w:rPr>
         <w:t>;</w:t>
       </w:r>
-      <w:proofErr w:type="gramEnd"/>
     </w:p>
     <w:p>
       <w:pPr>
@@ -13376,7 +13563,6 @@
         </w:rPr>
         <w:t xml:space="preserve"> </w:t>
       </w:r>
-      <w:proofErr w:type="gramStart"/>
       <w:r>
         <w:rPr>
           <w:rFonts w:ascii="Consolas" w:eastAsia="Times New Roman" w:hAnsi="Consolas" w:cs="Times New Roman"/>
@@ -13399,7 +13585,6 @@
         </w:rPr>
         <w:t>;</w:t>
       </w:r>
-      <w:proofErr w:type="gramEnd"/>
       <w:r>
         <w:rPr>
           <w:rFonts w:ascii="Consolas" w:eastAsia="Times New Roman" w:hAnsi="Consolas" w:cs="Times New Roman"/>
@@ -13898,7 +14083,6 @@
         </w:rPr>
         <w:t xml:space="preserve"> </w:t>
       </w:r>
-      <w:proofErr w:type="gramStart"/>
       <w:r>
         <w:rPr>
           <w:rFonts w:ascii="Consolas" w:eastAsia="Times New Roman" w:hAnsi="Consolas" w:cs="Times New Roman"/>
@@ -13921,7 +14105,6 @@
         </w:rPr>
         <w:t>;</w:t>
       </w:r>
-      <w:proofErr w:type="gramEnd"/>
     </w:p>
     <w:p>
       <w:pPr>
@@ -14384,7 +14567,6 @@
         </w:rPr>
         <w:t xml:space="preserve"> </w:t>
       </w:r>
-      <w:proofErr w:type="gramStart"/>
       <w:r>
         <w:rPr>
           <w:rFonts w:ascii="Consolas" w:eastAsia="Times New Roman" w:hAnsi="Consolas" w:cs="Times New Roman"/>
@@ -14407,7 +14589,6 @@
         </w:rPr>
         <w:t>;</w:t>
       </w:r>
-      <w:proofErr w:type="gramEnd"/>
     </w:p>
     <w:p>
       <w:pPr>
@@ -14676,19 +14857,7 @@
           <w:szCs w:val="26"/>
           <w14:ligatures w14:val="none"/>
         </w:rPr>
-        <w:t xml:space="preserve"> </w:t>
-      </w:r>
-      <w:proofErr w:type="gramStart"/>
-      <w:r>
-        <w:rPr>
-          <w:rFonts w:ascii="Consolas" w:eastAsia="Times New Roman" w:hAnsi="Consolas" w:cs="Times New Roman"/>
-          <w:color w:val="000000"/>
-          <w:kern w:val="0"/>
-          <w:sz w:val="26"/>
-          <w:szCs w:val="26"/>
-          <w14:ligatures w14:val="none"/>
-        </w:rPr>
-        <w:t>NhanVien</w:t>
+        <w:t xml:space="preserve"> NhanVien</w:t>
       </w:r>
       <w:r>
         <w:rPr>
@@ -14701,7 +14870,6 @@
         </w:rPr>
         <w:t>(</w:t>
       </w:r>
-      <w:proofErr w:type="gramEnd"/>
       <w:r>
         <w:rPr>
           <w:rFonts w:ascii="Consolas" w:eastAsia="Times New Roman" w:hAnsi="Consolas" w:cs="Times New Roman"/>
@@ -14927,7 +15095,6 @@
         </w:rPr>
         <w:t xml:space="preserve"> </w:t>
       </w:r>
-      <w:proofErr w:type="gramStart"/>
       <w:r>
         <w:rPr>
           <w:rFonts w:ascii="Consolas" w:eastAsia="Times New Roman" w:hAnsi="Consolas" w:cs="Times New Roman"/>
@@ -14950,7 +15117,6 @@
         </w:rPr>
         <w:t>;</w:t>
       </w:r>
-      <w:proofErr w:type="gramEnd"/>
     </w:p>
     <w:p>
       <w:pPr>
@@ -15100,7 +15266,6 @@
         <w:tab/>
         <w:t xml:space="preserve">MaNV </w:t>
       </w:r>
-      <w:proofErr w:type="gramStart"/>
       <w:r>
         <w:rPr>
           <w:rFonts w:ascii="Consolas" w:eastAsia="Times New Roman" w:hAnsi="Consolas" w:cs="Times New Roman"/>
@@ -15123,7 +15288,6 @@
         </w:rPr>
         <w:t>(</w:t>
       </w:r>
-      <w:proofErr w:type="gramEnd"/>
       <w:r>
         <w:rPr>
           <w:rFonts w:ascii="Consolas" w:eastAsia="Times New Roman" w:hAnsi="Consolas" w:cs="Times New Roman"/>
@@ -15177,7 +15341,6 @@
         <w:tab/>
         <w:t xml:space="preserve">HoTen </w:t>
       </w:r>
-      <w:proofErr w:type="gramStart"/>
       <w:r>
         <w:rPr>
           <w:rFonts w:ascii="Consolas" w:eastAsia="Times New Roman" w:hAnsi="Consolas" w:cs="Times New Roman"/>
@@ -15200,7 +15363,6 @@
         </w:rPr>
         <w:t>(</w:t>
       </w:r>
-      <w:proofErr w:type="gramEnd"/>
       <w:r>
         <w:rPr>
           <w:rFonts w:ascii="Consolas" w:eastAsia="Times New Roman" w:hAnsi="Consolas" w:cs="Times New Roman"/>
@@ -15340,7 +15502,6 @@
         <w:tab/>
         <w:t xml:space="preserve">QuanHe </w:t>
       </w:r>
-      <w:proofErr w:type="gramStart"/>
       <w:r>
         <w:rPr>
           <w:rFonts w:ascii="Consolas" w:eastAsia="Times New Roman" w:hAnsi="Consolas" w:cs="Times New Roman"/>
@@ -15363,7 +15524,6 @@
         </w:rPr>
         <w:t>(</w:t>
       </w:r>
-      <w:proofErr w:type="gramEnd"/>
       <w:r>
         <w:rPr>
           <w:rFonts w:ascii="Consolas" w:eastAsia="Times New Roman" w:hAnsi="Consolas" w:cs="Times New Roman"/>
@@ -15675,19 +15835,7 @@
           <w:szCs w:val="26"/>
           <w14:ligatures w14:val="none"/>
         </w:rPr>
-        <w:t xml:space="preserve"> </w:t>
-      </w:r>
-      <w:proofErr w:type="gramStart"/>
-      <w:r>
-        <w:rPr>
-          <w:rFonts w:ascii="Consolas" w:eastAsia="Times New Roman" w:hAnsi="Consolas" w:cs="Times New Roman"/>
-          <w:color w:val="000000"/>
-          <w:kern w:val="0"/>
-          <w:sz w:val="26"/>
-          <w:szCs w:val="26"/>
-          <w14:ligatures w14:val="none"/>
-        </w:rPr>
-        <w:t>NhanVien</w:t>
+        <w:t xml:space="preserve"> NhanVien</w:t>
       </w:r>
       <w:r>
         <w:rPr>
@@ -15700,7 +15848,6 @@
         </w:rPr>
         <w:t>(</w:t>
       </w:r>
-      <w:proofErr w:type="gramEnd"/>
       <w:r>
         <w:rPr>
           <w:rFonts w:ascii="Consolas" w:eastAsia="Times New Roman" w:hAnsi="Consolas" w:cs="Times New Roman"/>
@@ -16062,19 +16209,7 @@
           <w:szCs w:val="26"/>
           <w14:ligatures w14:val="none"/>
         </w:rPr>
-        <w:t xml:space="preserve"> </w:t>
-      </w:r>
-      <w:proofErr w:type="gramStart"/>
-      <w:r>
-        <w:rPr>
-          <w:rFonts w:ascii="Consolas" w:eastAsia="Times New Roman" w:hAnsi="Consolas" w:cs="Times New Roman"/>
-          <w:color w:val="000000"/>
-          <w:kern w:val="0"/>
-          <w:sz w:val="26"/>
-          <w:szCs w:val="26"/>
-          <w14:ligatures w14:val="none"/>
-        </w:rPr>
-        <w:t>Thang</w:t>
+        <w:t xml:space="preserve"> Thang</w:t>
       </w:r>
       <w:r>
         <w:rPr>
@@ -16087,7 +16222,6 @@
         </w:rPr>
         <w:t>(</w:t>
       </w:r>
-      <w:proofErr w:type="gramEnd"/>
     </w:p>
     <w:p>
       <w:pPr>
@@ -16119,7 +16253,6 @@
         <w:tab/>
         <w:t xml:space="preserve">MaThang </w:t>
       </w:r>
-      <w:proofErr w:type="gramStart"/>
       <w:r>
         <w:rPr>
           <w:rFonts w:ascii="Consolas" w:eastAsia="Times New Roman" w:hAnsi="Consolas" w:cs="Times New Roman"/>
@@ -16142,7 +16275,6 @@
         </w:rPr>
         <w:t>(</w:t>
       </w:r>
-      <w:proofErr w:type="gramEnd"/>
       <w:r>
         <w:rPr>
           <w:rFonts w:ascii="Consolas" w:eastAsia="Times New Roman" w:hAnsi="Consolas" w:cs="Times New Roman"/>
@@ -16251,7 +16383,6 @@
         <w:tab/>
         <w:t xml:space="preserve">MoTa </w:t>
       </w:r>
-      <w:proofErr w:type="gramStart"/>
       <w:r>
         <w:rPr>
           <w:rFonts w:ascii="Consolas" w:eastAsia="Times New Roman" w:hAnsi="Consolas" w:cs="Times New Roman"/>
@@ -16274,7 +16405,6 @@
         </w:rPr>
         <w:t>(</w:t>
       </w:r>
-      <w:proofErr w:type="gramEnd"/>
       <w:r>
         <w:rPr>
           <w:rFonts w:ascii="Consolas" w:eastAsia="Times New Roman" w:hAnsi="Consolas" w:cs="Times New Roman"/>
@@ -16573,7 +16703,6 @@
         <w:tab/>
         <w:t xml:space="preserve">MaThuongPhat </w:t>
       </w:r>
-      <w:proofErr w:type="gramStart"/>
       <w:r>
         <w:rPr>
           <w:rFonts w:ascii="Consolas" w:eastAsia="Times New Roman" w:hAnsi="Consolas" w:cs="Times New Roman"/>
@@ -16596,7 +16725,6 @@
         </w:rPr>
         <w:t>(</w:t>
       </w:r>
-      <w:proofErr w:type="gramEnd"/>
       <w:r>
         <w:rPr>
           <w:rFonts w:ascii="Consolas" w:eastAsia="Times New Roman" w:hAnsi="Consolas" w:cs="Times New Roman"/>
@@ -16716,7 +16844,6 @@
         <w:tab/>
         <w:t xml:space="preserve">Loai </w:t>
       </w:r>
-      <w:proofErr w:type="gramStart"/>
       <w:r>
         <w:rPr>
           <w:rFonts w:ascii="Consolas" w:eastAsia="Times New Roman" w:hAnsi="Consolas" w:cs="Times New Roman"/>
@@ -16739,7 +16866,6 @@
         </w:rPr>
         <w:t>(</w:t>
       </w:r>
-      <w:proofErr w:type="gramEnd"/>
       <w:r>
         <w:rPr>
           <w:rFonts w:ascii="Consolas" w:eastAsia="Times New Roman" w:hAnsi="Consolas" w:cs="Times New Roman"/>
@@ -16848,7 +16974,6 @@
         <w:tab/>
         <w:t xml:space="preserve">SoTien </w:t>
       </w:r>
-      <w:proofErr w:type="gramStart"/>
       <w:r>
         <w:rPr>
           <w:rFonts w:ascii="Consolas" w:eastAsia="Times New Roman" w:hAnsi="Consolas" w:cs="Times New Roman"/>
@@ -16871,7 +16996,6 @@
         </w:rPr>
         <w:t>(</w:t>
       </w:r>
-      <w:proofErr w:type="gramEnd"/>
       <w:r>
         <w:rPr>
           <w:rFonts w:ascii="Consolas" w:eastAsia="Times New Roman" w:hAnsi="Consolas" w:cs="Times New Roman"/>
@@ -17002,7 +17126,6 @@
         <w:tab/>
         <w:t xml:space="preserve">LyDo </w:t>
       </w:r>
-      <w:proofErr w:type="gramStart"/>
       <w:r>
         <w:rPr>
           <w:rFonts w:ascii="Consolas" w:eastAsia="Times New Roman" w:hAnsi="Consolas" w:cs="Times New Roman"/>
@@ -17025,7 +17148,6 @@
         </w:rPr>
         <w:t>(</w:t>
       </w:r>
-      <w:proofErr w:type="gramEnd"/>
       <w:r>
         <w:rPr>
           <w:rFonts w:ascii="Consolas" w:eastAsia="Times New Roman" w:hAnsi="Consolas" w:cs="Times New Roman"/>
@@ -17272,7 +17394,6 @@
         <w:tab/>
         <w:t xml:space="preserve">MaNV </w:t>
       </w:r>
-      <w:proofErr w:type="gramStart"/>
       <w:r>
         <w:rPr>
           <w:rFonts w:ascii="Consolas" w:eastAsia="Times New Roman" w:hAnsi="Consolas" w:cs="Times New Roman"/>
@@ -17295,7 +17416,6 @@
         </w:rPr>
         <w:t>(</w:t>
       </w:r>
-      <w:proofErr w:type="gramEnd"/>
       <w:r>
         <w:rPr>
           <w:rFonts w:ascii="Consolas" w:eastAsia="Times New Roman" w:hAnsi="Consolas" w:cs="Times New Roman"/>
@@ -17349,7 +17469,6 @@
         <w:tab/>
         <w:t xml:space="preserve">MaThuongPhat </w:t>
       </w:r>
-      <w:proofErr w:type="gramStart"/>
       <w:r>
         <w:rPr>
           <w:rFonts w:ascii="Consolas" w:eastAsia="Times New Roman" w:hAnsi="Consolas" w:cs="Times New Roman"/>
@@ -17372,7 +17491,6 @@
         </w:rPr>
         <w:t>(</w:t>
       </w:r>
-      <w:proofErr w:type="gramEnd"/>
       <w:r>
         <w:rPr>
           <w:rFonts w:ascii="Consolas" w:eastAsia="Times New Roman" w:hAnsi="Consolas" w:cs="Times New Roman"/>
@@ -17426,7 +17544,6 @@
         <w:tab/>
         <w:t xml:space="preserve">MaThang </w:t>
       </w:r>
-      <w:proofErr w:type="gramStart"/>
       <w:r>
         <w:rPr>
           <w:rFonts w:ascii="Consolas" w:eastAsia="Times New Roman" w:hAnsi="Consolas" w:cs="Times New Roman"/>
@@ -17449,7 +17566,6 @@
         </w:rPr>
         <w:t>(</w:t>
       </w:r>
-      <w:proofErr w:type="gramEnd"/>
       <w:r>
         <w:rPr>
           <w:rFonts w:ascii="Consolas" w:eastAsia="Times New Roman" w:hAnsi="Consolas" w:cs="Times New Roman"/>
@@ -17836,19 +17952,7 @@
           <w:szCs w:val="26"/>
           <w14:ligatures w14:val="none"/>
         </w:rPr>
-        <w:t xml:space="preserve"> </w:t>
-      </w:r>
-      <w:proofErr w:type="gramStart"/>
-      <w:r>
-        <w:rPr>
-          <w:rFonts w:ascii="Consolas" w:eastAsia="Times New Roman" w:hAnsi="Consolas" w:cs="Times New Roman"/>
-          <w:color w:val="000000"/>
-          <w:kern w:val="0"/>
-          <w:sz w:val="26"/>
-          <w:szCs w:val="26"/>
-          <w14:ligatures w14:val="none"/>
-        </w:rPr>
-        <w:t>NhanVien</w:t>
+        <w:t xml:space="preserve"> NhanVien</w:t>
       </w:r>
       <w:r>
         <w:rPr>
@@ -17861,7 +17965,6 @@
         </w:rPr>
         <w:t>(</w:t>
       </w:r>
-      <w:proofErr w:type="gramEnd"/>
       <w:r>
         <w:rPr>
           <w:rFonts w:ascii="Consolas" w:eastAsia="Times New Roman" w:hAnsi="Consolas" w:cs="Times New Roman"/>
@@ -18236,19 +18339,7 @@
           <w:szCs w:val="26"/>
           <w14:ligatures w14:val="none"/>
         </w:rPr>
-        <w:t xml:space="preserve"> </w:t>
-      </w:r>
-      <w:proofErr w:type="gramStart"/>
-      <w:r>
-        <w:rPr>
-          <w:rFonts w:ascii="Consolas" w:eastAsia="Times New Roman" w:hAnsi="Consolas" w:cs="Times New Roman"/>
-          <w:color w:val="000000"/>
-          <w:kern w:val="0"/>
-          <w:sz w:val="26"/>
-          <w:szCs w:val="26"/>
-          <w14:ligatures w14:val="none"/>
-        </w:rPr>
-        <w:t>ThuongPhat</w:t>
+        <w:t xml:space="preserve"> ThuongPhat</w:t>
       </w:r>
       <w:r>
         <w:rPr>
@@ -18261,7 +18352,6 @@
         </w:rPr>
         <w:t>(</w:t>
       </w:r>
-      <w:proofErr w:type="gramEnd"/>
       <w:r>
         <w:rPr>
           <w:rFonts w:ascii="Consolas" w:eastAsia="Times New Roman" w:hAnsi="Consolas" w:cs="Times New Roman"/>
@@ -19075,7 +19165,6 @@
         <w:tab/>
         <w:t xml:space="preserve">MaCC </w:t>
       </w:r>
-      <w:proofErr w:type="gramStart"/>
       <w:r>
         <w:rPr>
           <w:rFonts w:ascii="Consolas" w:eastAsia="Times New Roman" w:hAnsi="Consolas" w:cs="Times New Roman"/>
@@ -19098,7 +19187,6 @@
         </w:rPr>
         <w:t>(</w:t>
       </w:r>
-      <w:proofErr w:type="gramEnd"/>
       <w:r>
         <w:rPr>
           <w:rFonts w:ascii="Consolas" w:eastAsia="Times New Roman" w:hAnsi="Consolas" w:cs="Times New Roman"/>
@@ -19207,7 +19295,6 @@
         <w:tab/>
         <w:t xml:space="preserve">MoTa </w:t>
       </w:r>
-      <w:proofErr w:type="gramStart"/>
       <w:r>
         <w:rPr>
           <w:rFonts w:ascii="Consolas" w:eastAsia="Times New Roman" w:hAnsi="Consolas" w:cs="Times New Roman"/>
@@ -19230,7 +19317,6 @@
         </w:rPr>
         <w:t>(</w:t>
       </w:r>
-      <w:proofErr w:type="gramEnd"/>
       <w:r>
         <w:rPr>
           <w:rFonts w:ascii="Consolas" w:eastAsia="Times New Roman" w:hAnsi="Consolas" w:cs="Times New Roman"/>
@@ -19284,7 +19370,6 @@
         <w:tab/>
         <w:t xml:space="preserve">HeSo </w:t>
       </w:r>
-      <w:proofErr w:type="gramStart"/>
       <w:r>
         <w:rPr>
           <w:rFonts w:ascii="Consolas" w:eastAsia="Times New Roman" w:hAnsi="Consolas" w:cs="Times New Roman"/>
@@ -19307,7 +19392,6 @@
         </w:rPr>
         <w:t>(</w:t>
       </w:r>
-      <w:proofErr w:type="gramEnd"/>
       <w:r>
         <w:rPr>
           <w:rFonts w:ascii="Consolas" w:eastAsia="Times New Roman" w:hAnsi="Consolas" w:cs="Times New Roman"/>
@@ -19576,7 +19660,6 @@
         <w:tab/>
         <w:t xml:space="preserve">MaNV </w:t>
       </w:r>
-      <w:proofErr w:type="gramStart"/>
       <w:r>
         <w:rPr>
           <w:rFonts w:ascii="Consolas" w:eastAsia="Times New Roman" w:hAnsi="Consolas" w:cs="Times New Roman"/>
@@ -19599,7 +19682,6 @@
         </w:rPr>
         <w:t>(</w:t>
       </w:r>
-      <w:proofErr w:type="gramEnd"/>
       <w:r>
         <w:rPr>
           <w:rFonts w:ascii="Consolas" w:eastAsia="Times New Roman" w:hAnsi="Consolas" w:cs="Times New Roman"/>
@@ -19706,7 +19788,6 @@
         <w:tab/>
         <w:t xml:space="preserve">MaCC </w:t>
       </w:r>
-      <w:proofErr w:type="gramStart"/>
       <w:r>
         <w:rPr>
           <w:rFonts w:ascii="Consolas" w:eastAsia="Times New Roman" w:hAnsi="Consolas" w:cs="Times New Roman"/>
@@ -19729,7 +19810,6 @@
         </w:rPr>
         <w:t>(</w:t>
       </w:r>
-      <w:proofErr w:type="gramEnd"/>
       <w:r>
         <w:rPr>
           <w:rFonts w:ascii="Consolas" w:eastAsia="Times New Roman" w:hAnsi="Consolas" w:cs="Times New Roman"/>
@@ -20041,19 +20121,7 @@
           <w:szCs w:val="26"/>
           <w14:ligatures w14:val="none"/>
         </w:rPr>
-        <w:t xml:space="preserve"> </w:t>
-      </w:r>
-      <w:proofErr w:type="gramStart"/>
-      <w:r>
-        <w:rPr>
-          <w:rFonts w:ascii="Consolas" w:eastAsia="Times New Roman" w:hAnsi="Consolas" w:cs="Times New Roman"/>
-          <w:color w:val="000000"/>
-          <w:kern w:val="0"/>
-          <w:sz w:val="26"/>
-          <w:szCs w:val="26"/>
-          <w14:ligatures w14:val="none"/>
-        </w:rPr>
-        <w:t>NhanVien</w:t>
+        <w:t xml:space="preserve"> NhanVien</w:t>
       </w:r>
       <w:r>
         <w:rPr>
@@ -20066,7 +20134,6 @@
         </w:rPr>
         <w:t>(</w:t>
       </w:r>
-      <w:proofErr w:type="gramEnd"/>
       <w:r>
         <w:rPr>
           <w:rFonts w:ascii="Consolas" w:eastAsia="Times New Roman" w:hAnsi="Consolas" w:cs="Times New Roman"/>
@@ -20441,19 +20508,7 @@
           <w:szCs w:val="26"/>
           <w14:ligatures w14:val="none"/>
         </w:rPr>
-        <w:t xml:space="preserve"> </w:t>
-      </w:r>
-      <w:proofErr w:type="gramStart"/>
-      <w:r>
-        <w:rPr>
-          <w:rFonts w:ascii="Consolas" w:eastAsia="Times New Roman" w:hAnsi="Consolas" w:cs="Times New Roman"/>
-          <w:color w:val="000000"/>
-          <w:kern w:val="0"/>
-          <w:sz w:val="26"/>
-          <w:szCs w:val="26"/>
-          <w14:ligatures w14:val="none"/>
-        </w:rPr>
-        <w:t>ChamCong</w:t>
+        <w:t xml:space="preserve"> ChamCong</w:t>
       </w:r>
       <w:r>
         <w:rPr>
@@ -20466,7 +20521,6 @@
         </w:rPr>
         <w:t>(</w:t>
       </w:r>
-      <w:proofErr w:type="gramEnd"/>
       <w:r>
         <w:rPr>
           <w:rFonts w:ascii="Consolas" w:eastAsia="Times New Roman" w:hAnsi="Consolas" w:cs="Times New Roman"/>
@@ -20912,7 +20966,6 @@
         <w:tab/>
         <w:t xml:space="preserve">MaLoai </w:t>
       </w:r>
-      <w:proofErr w:type="gramStart"/>
       <w:r>
         <w:rPr>
           <w:rFonts w:ascii="Consolas" w:eastAsia="Times New Roman" w:hAnsi="Consolas" w:cs="Times New Roman"/>
@@ -20935,7 +20988,6 @@
         </w:rPr>
         <w:t>(</w:t>
       </w:r>
-      <w:proofErr w:type="gramEnd"/>
       <w:r>
         <w:rPr>
           <w:rFonts w:ascii="Consolas" w:eastAsia="Times New Roman" w:hAnsi="Consolas" w:cs="Times New Roman"/>
@@ -21044,7 +21096,6 @@
         <w:tab/>
         <w:t xml:space="preserve">TenBH </w:t>
       </w:r>
-      <w:proofErr w:type="gramStart"/>
       <w:r>
         <w:rPr>
           <w:rFonts w:ascii="Consolas" w:eastAsia="Times New Roman" w:hAnsi="Consolas" w:cs="Times New Roman"/>
@@ -21067,7 +21118,6 @@
         </w:rPr>
         <w:t>(</w:t>
       </w:r>
-      <w:proofErr w:type="gramEnd"/>
       <w:r>
         <w:rPr>
           <w:rFonts w:ascii="Consolas" w:eastAsia="Times New Roman" w:hAnsi="Consolas" w:cs="Times New Roman"/>
@@ -21313,7 +21363,6 @@
         <w:tab/>
         <w:t xml:space="preserve">MaBH </w:t>
       </w:r>
-      <w:proofErr w:type="gramStart"/>
       <w:r>
         <w:rPr>
           <w:rFonts w:ascii="Consolas" w:eastAsia="Times New Roman" w:hAnsi="Consolas" w:cs="Times New Roman"/>
@@ -21336,7 +21385,6 @@
         </w:rPr>
         <w:t>(</w:t>
       </w:r>
-      <w:proofErr w:type="gramEnd"/>
       <w:r>
         <w:rPr>
           <w:rFonts w:ascii="Consolas" w:eastAsia="Times New Roman" w:hAnsi="Consolas" w:cs="Times New Roman"/>
@@ -21390,7 +21438,6 @@
         <w:tab/>
         <w:t xml:space="preserve">MaNV </w:t>
       </w:r>
-      <w:proofErr w:type="gramStart"/>
       <w:r>
         <w:rPr>
           <w:rFonts w:ascii="Consolas" w:eastAsia="Times New Roman" w:hAnsi="Consolas" w:cs="Times New Roman"/>
@@ -21413,7 +21460,6 @@
         </w:rPr>
         <w:t>(</w:t>
       </w:r>
-      <w:proofErr w:type="gramEnd"/>
       <w:r>
         <w:rPr>
           <w:rFonts w:ascii="Consolas" w:eastAsia="Times New Roman" w:hAnsi="Consolas" w:cs="Times New Roman"/>
@@ -21467,7 +21513,6 @@
         <w:tab/>
         <w:t xml:space="preserve">MaLoai </w:t>
       </w:r>
-      <w:proofErr w:type="gramStart"/>
       <w:r>
         <w:rPr>
           <w:rFonts w:ascii="Consolas" w:eastAsia="Times New Roman" w:hAnsi="Consolas" w:cs="Times New Roman"/>
@@ -21490,7 +21535,6 @@
         </w:rPr>
         <w:t>(</w:t>
       </w:r>
-      <w:proofErr w:type="gramEnd"/>
       <w:r>
         <w:rPr>
           <w:rFonts w:ascii="Consolas" w:eastAsia="Times New Roman" w:hAnsi="Consolas" w:cs="Times New Roman"/>
@@ -21952,19 +21996,7 @@
           <w:szCs w:val="26"/>
           <w14:ligatures w14:val="none"/>
         </w:rPr>
-        <w:t xml:space="preserve"> </w:t>
-      </w:r>
-      <w:proofErr w:type="gramStart"/>
-      <w:r>
-        <w:rPr>
-          <w:rFonts w:ascii="Consolas" w:eastAsia="Times New Roman" w:hAnsi="Consolas" w:cs="Times New Roman"/>
-          <w:color w:val="000000"/>
-          <w:kern w:val="0"/>
-          <w:sz w:val="26"/>
-          <w:szCs w:val="26"/>
-          <w14:ligatures w14:val="none"/>
-        </w:rPr>
-        <w:t>NhanVien</w:t>
+        <w:t xml:space="preserve"> NhanVien</w:t>
       </w:r>
       <w:r>
         <w:rPr>
@@ -21977,7 +22009,6 @@
         </w:rPr>
         <w:t>(</w:t>
       </w:r>
-      <w:proofErr w:type="gramEnd"/>
       <w:r>
         <w:rPr>
           <w:rFonts w:ascii="Consolas" w:eastAsia="Times New Roman" w:hAnsi="Consolas" w:cs="Times New Roman"/>
@@ -22353,19 +22384,7 @@
           <w:szCs w:val="26"/>
           <w14:ligatures w14:val="none"/>
         </w:rPr>
-        <w:t xml:space="preserve"> </w:t>
-      </w:r>
-      <w:proofErr w:type="gramStart"/>
-      <w:r>
-        <w:rPr>
-          <w:rFonts w:ascii="Consolas" w:eastAsia="Times New Roman" w:hAnsi="Consolas" w:cs="Times New Roman"/>
-          <w:color w:val="000000"/>
-          <w:kern w:val="0"/>
-          <w:sz w:val="26"/>
-          <w:szCs w:val="26"/>
-          <w14:ligatures w14:val="none"/>
-        </w:rPr>
-        <w:t>BaoHiem</w:t>
+        <w:t xml:space="preserve"> BaoHiem</w:t>
       </w:r>
       <w:r>
         <w:rPr>
@@ -22378,7 +22397,6 @@
         </w:rPr>
         <w:t>(</w:t>
       </w:r>
-      <w:proofErr w:type="gramEnd"/>
       <w:r>
         <w:rPr>
           <w:rFonts w:ascii="Consolas" w:eastAsia="Times New Roman" w:hAnsi="Consolas" w:cs="Times New Roman"/>
@@ -22794,7 +22812,6 @@
         <w:tab/>
         <w:t xml:space="preserve">MaNV </w:t>
       </w:r>
-      <w:proofErr w:type="gramStart"/>
       <w:r>
         <w:rPr>
           <w:rFonts w:ascii="Consolas" w:eastAsia="Times New Roman" w:hAnsi="Consolas" w:cs="Times New Roman"/>
@@ -22817,7 +22834,6 @@
         </w:rPr>
         <w:t>(</w:t>
       </w:r>
-      <w:proofErr w:type="gramEnd"/>
       <w:r>
         <w:rPr>
           <w:rFonts w:ascii="Consolas" w:eastAsia="Times New Roman" w:hAnsi="Consolas" w:cs="Times New Roman"/>
@@ -22924,7 +22940,6 @@
         <w:tab/>
         <w:t xml:space="preserve">MaThang </w:t>
       </w:r>
-      <w:proofErr w:type="gramStart"/>
       <w:r>
         <w:rPr>
           <w:rFonts w:ascii="Consolas" w:eastAsia="Times New Roman" w:hAnsi="Consolas" w:cs="Times New Roman"/>
@@ -22947,7 +22962,6 @@
         </w:rPr>
         <w:t>(</w:t>
       </w:r>
-      <w:proofErr w:type="gramEnd"/>
       <w:r>
         <w:rPr>
           <w:rFonts w:ascii="Consolas" w:eastAsia="Times New Roman" w:hAnsi="Consolas" w:cs="Times New Roman"/>
@@ -23045,7 +23059,6 @@
         <w:tab/>
         <w:t xml:space="preserve">GhiChu </w:t>
       </w:r>
-      <w:proofErr w:type="gramStart"/>
       <w:r>
         <w:rPr>
           <w:rFonts w:ascii="Consolas" w:eastAsia="Times New Roman" w:hAnsi="Consolas" w:cs="Times New Roman"/>
@@ -23068,7 +23081,6 @@
         </w:rPr>
         <w:t>(</w:t>
       </w:r>
-      <w:proofErr w:type="gramEnd"/>
       <w:r>
         <w:rPr>
           <w:rFonts w:ascii="Consolas" w:eastAsia="Times New Roman" w:hAnsi="Consolas" w:cs="Times New Roman"/>
@@ -23380,19 +23392,7 @@
           <w:szCs w:val="26"/>
           <w14:ligatures w14:val="none"/>
         </w:rPr>
-        <w:t xml:space="preserve"> </w:t>
-      </w:r>
-      <w:proofErr w:type="gramStart"/>
-      <w:r>
-        <w:rPr>
-          <w:rFonts w:ascii="Consolas" w:eastAsia="Times New Roman" w:hAnsi="Consolas" w:cs="Times New Roman"/>
-          <w:color w:val="000000"/>
-          <w:kern w:val="0"/>
-          <w:sz w:val="26"/>
-          <w:szCs w:val="26"/>
-          <w14:ligatures w14:val="none"/>
-        </w:rPr>
-        <w:t>NhanVien</w:t>
+        <w:t xml:space="preserve"> NhanVien</w:t>
       </w:r>
       <w:r>
         <w:rPr>
@@ -23405,7 +23405,6 @@
         </w:rPr>
         <w:t>(</w:t>
       </w:r>
-      <w:proofErr w:type="gramEnd"/>
       <w:r>
         <w:rPr>
           <w:rFonts w:ascii="Consolas" w:eastAsia="Times New Roman" w:hAnsi="Consolas" w:cs="Times New Roman"/>
@@ -23821,7 +23820,6 @@
         <w:tab/>
         <w:t xml:space="preserve">MaLoai </w:t>
       </w:r>
-      <w:proofErr w:type="gramStart"/>
       <w:r>
         <w:rPr>
           <w:rFonts w:ascii="Consolas" w:eastAsia="Times New Roman" w:hAnsi="Consolas" w:cs="Times New Roman"/>
@@ -23844,7 +23842,6 @@
         </w:rPr>
         <w:t>(</w:t>
       </w:r>
-      <w:proofErr w:type="gramEnd"/>
       <w:r>
         <w:rPr>
           <w:rFonts w:ascii="Consolas" w:eastAsia="Times New Roman" w:hAnsi="Consolas" w:cs="Times New Roman"/>
@@ -23953,7 +23950,6 @@
         <w:tab/>
         <w:t xml:space="preserve">Ten </w:t>
       </w:r>
-      <w:proofErr w:type="gramStart"/>
       <w:r>
         <w:rPr>
           <w:rFonts w:ascii="Consolas" w:eastAsia="Times New Roman" w:hAnsi="Consolas" w:cs="Times New Roman"/>
@@ -23976,7 +23972,6 @@
         </w:rPr>
         <w:t>(</w:t>
       </w:r>
-      <w:proofErr w:type="gramEnd"/>
       <w:r>
         <w:rPr>
           <w:rFonts w:ascii="Consolas" w:eastAsia="Times New Roman" w:hAnsi="Consolas" w:cs="Times New Roman"/>
@@ -24222,7 +24217,6 @@
         <w:tab/>
         <w:t xml:space="preserve">TenDangNhap </w:t>
       </w:r>
-      <w:proofErr w:type="gramStart"/>
       <w:r>
         <w:rPr>
           <w:rFonts w:ascii="Consolas" w:eastAsia="Times New Roman" w:hAnsi="Consolas" w:cs="Times New Roman"/>
@@ -24245,7 +24239,6 @@
         </w:rPr>
         <w:t>(</w:t>
       </w:r>
-      <w:proofErr w:type="gramEnd"/>
       <w:r>
         <w:rPr>
           <w:rFonts w:ascii="Consolas" w:eastAsia="Times New Roman" w:hAnsi="Consolas" w:cs="Times New Roman"/>
@@ -24354,7 +24347,6 @@
         <w:tab/>
         <w:t xml:space="preserve">MatKhau </w:t>
       </w:r>
-      <w:proofErr w:type="gramStart"/>
       <w:r>
         <w:rPr>
           <w:rFonts w:ascii="Consolas" w:eastAsia="Times New Roman" w:hAnsi="Consolas" w:cs="Times New Roman"/>
@@ -24377,7 +24369,6 @@
         </w:rPr>
         <w:t>(</w:t>
       </w:r>
-      <w:proofErr w:type="gramEnd"/>
       <w:r>
         <w:rPr>
           <w:rFonts w:ascii="Consolas" w:eastAsia="Times New Roman" w:hAnsi="Consolas" w:cs="Times New Roman"/>
@@ -24476,7 +24467,6 @@
         <w:tab/>
         <w:t xml:space="preserve">MaLoai </w:t>
       </w:r>
-      <w:proofErr w:type="gramStart"/>
       <w:r>
         <w:rPr>
           <w:rFonts w:ascii="Consolas" w:eastAsia="Times New Roman" w:hAnsi="Consolas" w:cs="Times New Roman"/>
@@ -24499,7 +24489,6 @@
         </w:rPr>
         <w:t>(</w:t>
       </w:r>
-      <w:proofErr w:type="gramEnd"/>
       <w:r>
         <w:rPr>
           <w:rFonts w:ascii="Consolas" w:eastAsia="Times New Roman" w:hAnsi="Consolas" w:cs="Times New Roman"/>
@@ -24693,19 +24682,7 @@
           <w:szCs w:val="26"/>
           <w14:ligatures w14:val="none"/>
         </w:rPr>
-        <w:t xml:space="preserve"> </w:t>
-      </w:r>
-      <w:proofErr w:type="gramStart"/>
-      <w:r>
-        <w:rPr>
-          <w:rFonts w:ascii="Consolas" w:eastAsia="Times New Roman" w:hAnsi="Consolas" w:cs="Times New Roman"/>
-          <w:color w:val="000000"/>
-          <w:kern w:val="0"/>
-          <w:sz w:val="26"/>
-          <w:szCs w:val="26"/>
-          <w14:ligatures w14:val="none"/>
-        </w:rPr>
-        <w:t>NhanVien</w:t>
+        <w:t xml:space="preserve"> NhanVien</w:t>
       </w:r>
       <w:r>
         <w:rPr>
@@ -24718,7 +24695,6 @@
         </w:rPr>
         <w:t>(</w:t>
       </w:r>
-      <w:proofErr w:type="gramEnd"/>
       <w:r>
         <w:rPr>
           <w:rFonts w:ascii="Consolas" w:eastAsia="Times New Roman" w:hAnsi="Consolas" w:cs="Times New Roman"/>
@@ -25104,19 +25080,7 @@
           <w:szCs w:val="26"/>
           <w14:ligatures w14:val="none"/>
         </w:rPr>
-        <w:t xml:space="preserve"> </w:t>
-      </w:r>
-      <w:proofErr w:type="gramStart"/>
-      <w:r>
-        <w:rPr>
-          <w:rFonts w:ascii="Consolas" w:eastAsia="Times New Roman" w:hAnsi="Consolas" w:cs="Times New Roman"/>
-          <w:color w:val="000000"/>
-          <w:kern w:val="0"/>
-          <w:sz w:val="26"/>
-          <w:szCs w:val="26"/>
-          <w14:ligatures w14:val="none"/>
-        </w:rPr>
-        <w:t>LoaiTaiKhoan</w:t>
+        <w:t xml:space="preserve"> LoaiTaiKhoan</w:t>
       </w:r>
       <w:r>
         <w:rPr>
@@ -25129,7 +25093,6 @@
         </w:rPr>
         <w:t>(</w:t>
       </w:r>
-      <w:proofErr w:type="gramEnd"/>
       <w:r>
         <w:rPr>
           <w:rFonts w:ascii="Consolas" w:eastAsia="Times New Roman" w:hAnsi="Consolas" w:cs="Times New Roman"/>
@@ -25545,7 +25508,6 @@
         <w:tab/>
         <w:t xml:space="preserve">MaPhuCap </w:t>
       </w:r>
-      <w:proofErr w:type="gramStart"/>
       <w:r>
         <w:rPr>
           <w:rFonts w:ascii="Consolas" w:eastAsia="Times New Roman" w:hAnsi="Consolas" w:cs="Times New Roman"/>
@@ -25568,7 +25530,6 @@
         </w:rPr>
         <w:t>(</w:t>
       </w:r>
-      <w:proofErr w:type="gramEnd"/>
       <w:r>
         <w:rPr>
           <w:rFonts w:ascii="Consolas" w:eastAsia="Times New Roman" w:hAnsi="Consolas" w:cs="Times New Roman"/>
@@ -25677,7 +25638,6 @@
         <w:tab/>
         <w:t xml:space="preserve">LoaiPhuCap </w:t>
       </w:r>
-      <w:proofErr w:type="gramStart"/>
       <w:r>
         <w:rPr>
           <w:rFonts w:ascii="Consolas" w:eastAsia="Times New Roman" w:hAnsi="Consolas" w:cs="Times New Roman"/>
@@ -25700,7 +25660,6 @@
         </w:rPr>
         <w:t>(</w:t>
       </w:r>
-      <w:proofErr w:type="gramEnd"/>
       <w:r>
         <w:rPr>
           <w:rFonts w:ascii="Consolas" w:eastAsia="Times New Roman" w:hAnsi="Consolas" w:cs="Times New Roman"/>
@@ -25798,7 +25757,6 @@
         <w:tab/>
         <w:t xml:space="preserve">SoTien </w:t>
       </w:r>
-      <w:proofErr w:type="gramStart"/>
       <w:r>
         <w:rPr>
           <w:rFonts w:ascii="Consolas" w:eastAsia="Times New Roman" w:hAnsi="Consolas" w:cs="Times New Roman"/>
@@ -25821,7 +25779,6 @@
         </w:rPr>
         <w:t>(</w:t>
       </w:r>
-      <w:proofErr w:type="gramEnd"/>
       <w:r>
         <w:rPr>
           <w:rFonts w:ascii="Consolas" w:eastAsia="Times New Roman" w:hAnsi="Consolas" w:cs="Times New Roman"/>
@@ -26089,7 +26046,6 @@
         <w:tab/>
         <w:t xml:space="preserve">MaNV </w:t>
       </w:r>
-      <w:proofErr w:type="gramStart"/>
       <w:r>
         <w:rPr>
           <w:rFonts w:ascii="Consolas" w:eastAsia="Times New Roman" w:hAnsi="Consolas" w:cs="Times New Roman"/>
@@ -26112,7 +26068,6 @@
         </w:rPr>
         <w:t>(</w:t>
       </w:r>
-      <w:proofErr w:type="gramEnd"/>
       <w:r>
         <w:rPr>
           <w:rFonts w:ascii="Consolas" w:eastAsia="Times New Roman" w:hAnsi="Consolas" w:cs="Times New Roman"/>
@@ -26166,7 +26121,6 @@
         <w:tab/>
         <w:t xml:space="preserve">MaPhuCap </w:t>
       </w:r>
-      <w:proofErr w:type="gramStart"/>
       <w:r>
         <w:rPr>
           <w:rFonts w:ascii="Consolas" w:eastAsia="Times New Roman" w:hAnsi="Consolas" w:cs="Times New Roman"/>
@@ -26189,7 +26143,6 @@
         </w:rPr>
         <w:t>(</w:t>
       </w:r>
-      <w:proofErr w:type="gramEnd"/>
       <w:r>
         <w:rPr>
           <w:rFonts w:ascii="Consolas" w:eastAsia="Times New Roman" w:hAnsi="Consolas" w:cs="Times New Roman"/>
@@ -26243,7 +26196,6 @@
         <w:tab/>
         <w:t xml:space="preserve">MaThang </w:t>
       </w:r>
-      <w:proofErr w:type="gramStart"/>
       <w:r>
         <w:rPr>
           <w:rFonts w:ascii="Consolas" w:eastAsia="Times New Roman" w:hAnsi="Consolas" w:cs="Times New Roman"/>
@@ -26266,7 +26218,6 @@
         </w:rPr>
         <w:t>(</w:t>
       </w:r>
-      <w:proofErr w:type="gramEnd"/>
       <w:r>
         <w:rPr>
           <w:rFonts w:ascii="Consolas" w:eastAsia="Times New Roman" w:hAnsi="Consolas" w:cs="Times New Roman"/>
@@ -26631,19 +26582,7 @@
           <w:szCs w:val="26"/>
           <w14:ligatures w14:val="none"/>
         </w:rPr>
-        <w:t xml:space="preserve"> </w:t>
-      </w:r>
-      <w:proofErr w:type="gramStart"/>
-      <w:r>
-        <w:rPr>
-          <w:rFonts w:ascii="Consolas" w:eastAsia="Times New Roman" w:hAnsi="Consolas" w:cs="Times New Roman"/>
-          <w:color w:val="000000"/>
-          <w:kern w:val="0"/>
-          <w:sz w:val="26"/>
-          <w:szCs w:val="26"/>
-          <w14:ligatures w14:val="none"/>
-        </w:rPr>
-        <w:t>NhanVien</w:t>
+        <w:t xml:space="preserve"> NhanVien</w:t>
       </w:r>
       <w:r>
         <w:rPr>
@@ -26656,7 +26595,6 @@
         </w:rPr>
         <w:t>(</w:t>
       </w:r>
-      <w:proofErr w:type="gramEnd"/>
       <w:r>
         <w:rPr>
           <w:rFonts w:ascii="Consolas" w:eastAsia="Times New Roman" w:hAnsi="Consolas" w:cs="Times New Roman"/>
@@ -27031,19 +26969,7 @@
           <w:szCs w:val="26"/>
           <w14:ligatures w14:val="none"/>
         </w:rPr>
-        <w:t xml:space="preserve"> </w:t>
-      </w:r>
-      <w:proofErr w:type="gramStart"/>
-      <w:r>
-        <w:rPr>
-          <w:rFonts w:ascii="Consolas" w:eastAsia="Times New Roman" w:hAnsi="Consolas" w:cs="Times New Roman"/>
-          <w:color w:val="000000"/>
-          <w:kern w:val="0"/>
-          <w:sz w:val="26"/>
-          <w:szCs w:val="26"/>
-          <w14:ligatures w14:val="none"/>
-        </w:rPr>
-        <w:t>PhuCap</w:t>
+        <w:t xml:space="preserve"> PhuCap</w:t>
       </w:r>
       <w:r>
         <w:rPr>
@@ -27056,7 +26982,6 @@
         </w:rPr>
         <w:t>(</w:t>
       </w:r>
-      <w:proofErr w:type="gramEnd"/>
       <w:r>
         <w:rPr>
           <w:rFonts w:ascii="Consolas" w:eastAsia="Times New Roman" w:hAnsi="Consolas" w:cs="Times New Roman"/>
@@ -27432,19 +27357,7 @@
           <w:szCs w:val="26"/>
           <w14:ligatures w14:val="none"/>
         </w:rPr>
-        <w:t xml:space="preserve"> </w:t>
-      </w:r>
-      <w:proofErr w:type="gramStart"/>
-      <w:r>
-        <w:rPr>
-          <w:rFonts w:ascii="Consolas" w:eastAsia="Times New Roman" w:hAnsi="Consolas" w:cs="Times New Roman"/>
-          <w:color w:val="000000"/>
-          <w:kern w:val="0"/>
-          <w:sz w:val="26"/>
-          <w:szCs w:val="26"/>
-          <w14:ligatures w14:val="none"/>
-        </w:rPr>
-        <w:t>Thang</w:t>
+        <w:t xml:space="preserve"> Thang</w:t>
       </w:r>
       <w:r>
         <w:rPr>
@@ -27457,7 +27370,6 @@
         </w:rPr>
         <w:t>(</w:t>
       </w:r>
-      <w:proofErr w:type="gramEnd"/>
       <w:r>
         <w:rPr>
           <w:rFonts w:ascii="Consolas" w:eastAsia="Times New Roman" w:hAnsi="Consolas" w:cs="Times New Roman"/>

</xml_diff>